<commit_message>
User Manual Updated to V1.04
</commit_message>
<xml_diff>
--- a/Diversity_V1.04_UserManual.docx
+++ b/Diversity_V1.04_UserManual.docx
@@ -474,7 +474,7 @@
           <w:r>
             <w:fldChar w:fldCharType="separate"/>
           </w:r>
-          <w:hyperlink w:anchor="_Toc456950274" w:history="1">
+          <w:hyperlink w:anchor="_Toc456953996" w:history="1">
             <w:r>
               <w:rPr>
                 <w:rStyle w:val="Hyperlink"/>
@@ -516,7 +516,7 @@
                 <w:noProof/>
                 <w:webHidden/>
               </w:rPr>
-              <w:instrText xml:space="preserve"> PAGEREF _Toc456950274 \h </w:instrText>
+              <w:instrText xml:space="preserve"> PAGEREF _Toc456953996 \h </w:instrText>
             </w:r>
             <w:r>
               <w:rPr>
@@ -560,7 +560,7 @@
               <w:lang w:val="pt-PT" w:eastAsia="pt-PT"/>
             </w:rPr>
           </w:pPr>
-          <w:hyperlink w:anchor="_Toc456950275" w:history="1">
+          <w:hyperlink w:anchor="_Toc456953997" w:history="1">
             <w:r>
               <w:rPr>
                 <w:rStyle w:val="Hyperlink"/>
@@ -602,7 +602,7 @@
                 <w:noProof/>
                 <w:webHidden/>
               </w:rPr>
-              <w:instrText xml:space="preserve"> PAGEREF _Toc456950275 \h </w:instrText>
+              <w:instrText xml:space="preserve"> PAGEREF _Toc456953997 \h </w:instrText>
             </w:r>
             <w:r>
               <w:rPr>
@@ -646,7 +646,7 @@
               <w:lang w:val="pt-PT" w:eastAsia="pt-PT"/>
             </w:rPr>
           </w:pPr>
-          <w:hyperlink w:anchor="_Toc456950276" w:history="1">
+          <w:hyperlink w:anchor="_Toc456953998" w:history="1">
             <w:r>
               <w:rPr>
                 <w:rStyle w:val="Hyperlink"/>
@@ -688,7 +688,7 @@
                 <w:noProof/>
                 <w:webHidden/>
               </w:rPr>
-              <w:instrText xml:space="preserve"> PAGEREF _Toc456950276 \h </w:instrText>
+              <w:instrText xml:space="preserve"> PAGEREF _Toc456953998 \h </w:instrText>
             </w:r>
             <w:r>
               <w:rPr>
@@ -732,7 +732,7 @@
               <w:lang w:val="pt-PT" w:eastAsia="pt-PT"/>
             </w:rPr>
           </w:pPr>
-          <w:hyperlink w:anchor="_Toc456950277" w:history="1">
+          <w:hyperlink w:anchor="_Toc456953999" w:history="1">
             <w:r>
               <w:rPr>
                 <w:rStyle w:val="Hyperlink"/>
@@ -774,7 +774,7 @@
                 <w:noProof/>
                 <w:webHidden/>
               </w:rPr>
-              <w:instrText xml:space="preserve"> PAGEREF _Toc456950277 \h </w:instrText>
+              <w:instrText xml:space="preserve"> PAGEREF _Toc456953999 \h </w:instrText>
             </w:r>
             <w:r>
               <w:rPr>
@@ -794,7 +794,7 @@
                 <w:noProof/>
                 <w:webHidden/>
               </w:rPr>
-              <w:t>8</w:t>
+              <w:t>9</w:t>
             </w:r>
             <w:r>
               <w:rPr>
@@ -818,7 +818,7 @@
               <w:lang w:val="pt-PT" w:eastAsia="pt-PT"/>
             </w:rPr>
           </w:pPr>
-          <w:hyperlink w:anchor="_Toc456950278" w:history="1">
+          <w:hyperlink w:anchor="_Toc456954000" w:history="1">
             <w:r>
               <w:rPr>
                 <w:rStyle w:val="Hyperlink"/>
@@ -860,7 +860,7 @@
                 <w:noProof/>
                 <w:webHidden/>
               </w:rPr>
-              <w:instrText xml:space="preserve"> PAGEREF _Toc456950278 \h </w:instrText>
+              <w:instrText xml:space="preserve"> PAGEREF _Toc456954000 \h </w:instrText>
             </w:r>
             <w:r>
               <w:rPr>
@@ -880,7 +880,7 @@
                 <w:noProof/>
                 <w:webHidden/>
               </w:rPr>
-              <w:t>10</w:t>
+              <w:t>11</w:t>
             </w:r>
             <w:r>
               <w:rPr>
@@ -900,9 +900,11 @@
             </w:tabs>
             <w:rPr>
               <w:noProof/>
+              <w:szCs w:val="22"/>
+              <w:lang w:val="pt-PT" w:eastAsia="pt-PT"/>
             </w:rPr>
           </w:pPr>
-          <w:hyperlink w:anchor="_Toc456950279" w:history="1">
+          <w:hyperlink w:anchor="_Toc456954001" w:history="1">
             <w:r>
               <w:rPr>
                 <w:rStyle w:val="Hyperlink"/>
@@ -913,6 +915,8 @@
             <w:r>
               <w:rPr>
                 <w:noProof/>
+                <w:szCs w:val="22"/>
+                <w:lang w:val="pt-PT" w:eastAsia="pt-PT"/>
               </w:rPr>
               <w:tab/>
             </w:r>
@@ -942,7 +946,7 @@
                 <w:noProof/>
                 <w:webHidden/>
               </w:rPr>
-              <w:instrText xml:space="preserve"> PAGEREF _Toc456950279 \h </w:instrText>
+              <w:instrText xml:space="preserve"> PAGEREF _Toc456954001 \h </w:instrText>
             </w:r>
             <w:r>
               <w:rPr>
@@ -962,7 +966,7 @@
                 <w:noProof/>
                 <w:webHidden/>
               </w:rPr>
-              <w:t>10</w:t>
+              <w:t>11</w:t>
             </w:r>
             <w:r>
               <w:rPr>
@@ -982,9 +986,11 @@
             </w:tabs>
             <w:rPr>
               <w:noProof/>
+              <w:szCs w:val="22"/>
+              <w:lang w:val="pt-PT" w:eastAsia="pt-PT"/>
             </w:rPr>
           </w:pPr>
-          <w:hyperlink w:anchor="_Toc456950280" w:history="1">
+          <w:hyperlink w:anchor="_Toc456954002" w:history="1">
             <w:r>
               <w:rPr>
                 <w:rStyle w:val="Hyperlink"/>
@@ -995,6 +1001,8 @@
             <w:r>
               <w:rPr>
                 <w:noProof/>
+                <w:szCs w:val="22"/>
+                <w:lang w:val="pt-PT" w:eastAsia="pt-PT"/>
               </w:rPr>
               <w:tab/>
             </w:r>
@@ -1024,7 +1032,7 @@
                 <w:noProof/>
                 <w:webHidden/>
               </w:rPr>
-              <w:instrText xml:space="preserve"> PAGEREF _Toc456950280 \h </w:instrText>
+              <w:instrText xml:space="preserve"> PAGEREF _Toc456954002 \h </w:instrText>
             </w:r>
             <w:r>
               <w:rPr>
@@ -1044,7 +1052,7 @@
                 <w:noProof/>
                 <w:webHidden/>
               </w:rPr>
-              <w:t>12</w:t>
+              <w:t>13</w:t>
             </w:r>
             <w:r>
               <w:rPr>
@@ -1068,7 +1076,7 @@
               <w:lang w:val="pt-PT" w:eastAsia="pt-PT"/>
             </w:rPr>
           </w:pPr>
-          <w:hyperlink w:anchor="_Toc456950281" w:history="1">
+          <w:hyperlink w:anchor="_Toc456954003" w:history="1">
             <w:r>
               <w:rPr>
                 <w:rStyle w:val="Hyperlink"/>
@@ -1110,7 +1118,7 @@
                 <w:noProof/>
                 <w:webHidden/>
               </w:rPr>
-              <w:instrText xml:space="preserve"> PAGEREF _Toc456950281 \h </w:instrText>
+              <w:instrText xml:space="preserve"> PAGEREF _Toc456954003 \h </w:instrText>
             </w:r>
             <w:r>
               <w:rPr>
@@ -1130,7 +1138,7 @@
                 <w:noProof/>
                 <w:webHidden/>
               </w:rPr>
-              <w:t>13</w:t>
+              <w:t>15</w:t>
             </w:r>
             <w:r>
               <w:rPr>
@@ -1190,7 +1198,7 @@
           <w:bottom w:val="single" w:sz="24" w:space="0" w:color="604460" w:themeColor="text1"/>
         </w:pBdr>
       </w:pPr>
-      <w:bookmarkStart w:id="0" w:name="_Toc456950274"/>
+      <w:bookmarkStart w:id="0" w:name="_Toc456953996"/>
       <w:r>
         <w:lastRenderedPageBreak/>
         <w:t>Diversity Home Page</w:t>
@@ -1436,7 +1444,7 @@
       <w:pPr>
         <w:pStyle w:val="Heading1"/>
       </w:pPr>
-      <w:bookmarkStart w:id="1" w:name="_Toc456950275"/>
+      <w:bookmarkStart w:id="1" w:name="_Toc456953997"/>
       <w:r>
         <w:lastRenderedPageBreak/>
         <w:t>Opinion Extraction Page</w:t>
@@ -1566,7 +1574,21 @@
         <w:rPr>
           <w:szCs w:val="22"/>
         </w:rPr>
-        <w:t xml:space="preserve">isplays the average sentiment from users according to age range in form of a column chart and a table containing the top 5 posts with the highest influence. The user is able to filter the columns/rows presented on the </w:t>
+        <w:t>isplays the average sentiment from users according to age range</w:t>
+      </w:r>
+      <w:r>
+        <w:rPr>
+          <w:szCs w:val="22"/>
+        </w:rPr>
+        <w:t>s</w:t>
+      </w:r>
+      <w:bookmarkStart w:id="2" w:name="_GoBack"/>
+      <w:bookmarkEnd w:id="2"/>
+      <w:r>
+        <w:rPr>
+          <w:szCs w:val="22"/>
+        </w:rPr>
+        <w:t xml:space="preserve"> in form of a column chart and a table containing the top 5 posts with the highest influence. The user is able to filter the columns/rows presented on the </w:t>
       </w:r>
       <w:r>
         <w:t xml:space="preserve">column </w:t>
@@ -1578,10 +1600,26 @@
         <w:t>chart according to a certain parameter (gender, location or age range) by changing one of the presented dropdowns or segment the presented data according to one of those parameters.</w:t>
       </w:r>
       <w:r>
-        <w:t xml:space="preserve"> When the user filters the data from the table, the post table is also updated accordingly.</w:t>
-      </w:r>
-      <w:r>
-        <w:t xml:space="preserve"> The associated product is shown under the “Posts” title.</w:t>
+        <w:t xml:space="preserve"> When the user filters the data from the table, the post</w:t>
+      </w:r>
+      <w:r>
+        <w:t>s</w:t>
+      </w:r>
+      <w:r>
+        <w:t xml:space="preserve"> table is also updated accordingly.</w:t>
+      </w:r>
+      <w:r>
+        <w:t xml:space="preserve"> </w:t>
+      </w:r>
+      <w:r>
+        <w:t xml:space="preserve">. In the posts table, the user can view the original author, the post itself, the number of comments for that post, the date, </w:t>
+      </w:r>
+      <w:r>
+        <w:lastRenderedPageBreak/>
+        <w:t xml:space="preserve">polarity, reach, influence, author location, author gender and author age. </w:t>
+      </w:r>
+      <w:r>
+        <w:t>The associated product is shown under the “Posts” title.</w:t>
       </w:r>
     </w:p>
     <w:p>
@@ -1596,7 +1634,6 @@
           <w:b/>
           <w:szCs w:val="22"/>
         </w:rPr>
-        <w:lastRenderedPageBreak/>
         <w:t>Procedures:</w:t>
       </w:r>
     </w:p>
@@ -2018,6 +2055,7 @@
         </w:rPr>
       </w:pPr>
       <w:r>
+        <w:lastRenderedPageBreak/>
         <w:t>4a2. "0-30" Value -</w:t>
       </w:r>
       <w:r>
@@ -2036,7 +2074,6 @@
         </w:rPr>
       </w:pPr>
       <w:r>
-        <w:lastRenderedPageBreak/>
         <w:t>4a3. "31-60" Value -</w:t>
       </w:r>
       <w:r>
@@ -2097,12 +2134,12 @@
       <w:pPr>
         <w:pStyle w:val="Heading1"/>
       </w:pPr>
-      <w:bookmarkStart w:id="2" w:name="_Toc456950276"/>
+      <w:bookmarkStart w:id="3" w:name="_Toc456953998"/>
       <w:r>
         <w:lastRenderedPageBreak/>
         <w:t>Global Sentiment Page</w:t>
       </w:r>
-      <w:bookmarkEnd w:id="2"/>
+      <w:bookmarkEnd w:id="3"/>
     </w:p>
     <w:p>
       <w:pPr>
@@ -2203,19 +2240,35 @@
         <w:t xml:space="preserve">isplays the global sentiment over time (measured by month) in form of a line chart. </w:t>
       </w:r>
       <w:r>
-        <w:t xml:space="preserve">A table containing the top 5 posts with highest influence is also displayed. </w:t>
-      </w:r>
-      <w:r>
-        <w:t xml:space="preserve">The associated product is </w:t>
-      </w:r>
-      <w:r>
-        <w:t>shown</w:t>
-      </w:r>
-      <w:r>
-        <w:t xml:space="preserve"> under the “Posts” title.</w:t>
-      </w:r>
-    </w:p>
-    <w:p/>
+        <w:t>A table containing the top 5 posts with highest influence is also displayed</w:t>
+      </w:r>
+      <w:r>
+        <w:t xml:space="preserve">. The columns for this table as the same as the ones presented in the “Opinion Extraction Page”. </w:t>
+      </w:r>
+      <w:r>
+        <w:t>The associated product is shown under the “Posts” title.</w:t>
+      </w:r>
+    </w:p>
+    <w:p>
+      <w:pPr>
+        <w:jc w:val="left"/>
+      </w:pPr>
+    </w:p>
+    <w:p>
+      <w:pPr>
+        <w:jc w:val="left"/>
+      </w:pPr>
+    </w:p>
+    <w:p>
+      <w:pPr>
+        <w:jc w:val="left"/>
+      </w:pPr>
+    </w:p>
+    <w:p>
+      <w:pPr>
+        <w:jc w:val="left"/>
+      </w:pPr>
+    </w:p>
     <w:p>
       <w:pPr>
         <w:rPr>
@@ -2226,6 +2279,7 @@
         <w:rPr>
           <w:b/>
         </w:rPr>
+        <w:lastRenderedPageBreak/>
         <w:t>Procedures:</w:t>
       </w:r>
     </w:p>
@@ -2267,12 +2321,12 @@
       <w:pPr>
         <w:pStyle w:val="Heading1"/>
       </w:pPr>
-      <w:bookmarkStart w:id="3" w:name="_Toc456950277"/>
+      <w:bookmarkStart w:id="4" w:name="_Toc456953999"/>
       <w:r>
         <w:lastRenderedPageBreak/>
         <w:t>Influence and Reach Page</w:t>
       </w:r>
-      <w:bookmarkEnd w:id="3"/>
+      <w:bookmarkEnd w:id="4"/>
     </w:p>
     <w:p>
       <w:pPr>
@@ -2378,7 +2432,19 @@
     </w:p>
     <w:p>
       <w:r>
-        <w:t>This page displays a table containing the top 5 authors with the highest influence values. The user can visualize an author’s influence over time (by date) in form of a line chart by changing the value of the dropdown list containing the author’s names from the top 5 authors table. The latest post from that same author is also displayed on the table located below the chart.</w:t>
+        <w:t xml:space="preserve">This page displays a table containing the top 5 authors with the highest influence values. </w:t>
+      </w:r>
+      <w:r>
+        <w:t xml:space="preserve">For each post, the user can view the author’s name, gender, age, location, number of posts, number of comments per post, number of likes per post, number of views per post and influence value. </w:t>
+      </w:r>
+      <w:r>
+        <w:t>The user can visualize an author’s influence over time (by date) in form of a line chart by changing the value of the dropdown list containing the author’s names from the top 5 authors table. The latest post from that same author is also displayed on the table located below the chart</w:t>
+      </w:r>
+      <w:r>
+        <w:t xml:space="preserve"> where the user can view the post itself, the date, the number of comments, the number of likes, the number of views and reach value</w:t>
+      </w:r>
+      <w:r>
+        <w:t>.</w:t>
       </w:r>
     </w:p>
     <w:p/>
@@ -2447,7 +2513,11 @@
         </w:rPr>
       </w:pPr>
       <w:r>
-        <w:t xml:space="preserve">In order to visualize an author’s influence over time, the user should change the value dropdown list containing the names of the authors presented on the previous table. Every time the dropdown value is changed, the influence </w:t>
+        <w:t xml:space="preserve">In order to visualize an author’s influence over time, the user should change the value dropdown list containing the names of the authors presented on the previous </w:t>
+      </w:r>
+      <w:r>
+        <w:lastRenderedPageBreak/>
+        <w:t xml:space="preserve">table. Every time the dropdown value is changed, the influence </w:t>
       </w:r>
       <w:r>
         <w:t xml:space="preserve">line </w:t>
@@ -2478,7 +2548,6 @@
         </w:rPr>
       </w:pPr>
       <w:r>
-        <w:lastRenderedPageBreak/>
         <w:t>To return to the home page, the user should click the “Back” button</w:t>
       </w:r>
       <w:r>
@@ -2506,16 +2575,14 @@
       <w:pPr>
         <w:pStyle w:val="Heading1"/>
       </w:pPr>
-      <w:bookmarkStart w:id="4" w:name="_Toc456950278"/>
+      <w:bookmarkStart w:id="5" w:name="_Toc456954000"/>
       <w:r>
         <w:lastRenderedPageBreak/>
         <w:t>Opinion Simulator</w:t>
       </w:r>
-      <w:bookmarkEnd w:id="4"/>
-    </w:p>
-    <w:p>
-      <w:bookmarkStart w:id="5" w:name="_Toc456950279"/>
-    </w:p>
+      <w:bookmarkEnd w:id="5"/>
+    </w:p>
+    <w:p/>
     <w:p>
       <w:r>
         <w:t>Opinion Simulator is a Java based stand-alone application which is used to generate posts and authors. The sentiment of the posts and the influence of the authors can also be adjusted to the user’s liking.</w:t>
@@ -2526,10 +2593,11 @@
       <w:pPr>
         <w:pStyle w:val="Heading2"/>
       </w:pPr>
+      <w:bookmarkStart w:id="6" w:name="_Toc456954001"/>
       <w:r>
         <w:t>Sentiment Tab</w:t>
       </w:r>
-      <w:bookmarkEnd w:id="5"/>
+      <w:bookmarkEnd w:id="6"/>
     </w:p>
     <w:p>
       <w:pPr>
@@ -2676,13 +2744,17 @@
         </w:rPr>
         <w:t xml:space="preserve"> for the posts</w:t>
       </w:r>
-      <w:bookmarkStart w:id="6" w:name="_GoBack"/>
-      <w:bookmarkEnd w:id="6"/>
       <w:r>
         <w:rPr>
           <w:lang w:val="en-GB"/>
         </w:rPr>
         <w:t xml:space="preserve"> over time (by season), by age, gender or location.</w:t>
+      </w:r>
+      <w:r>
+        <w:rPr>
+          <w:lang w:val="en-GB"/>
+        </w:rPr>
+        <w:t xml:space="preserve"> When the user adjusts the “Sentiment in time” vertical slider panel, the “Year distribution” graph will be updated accordingly. The “Sentiment (baseline)” horizontal slider will lower or raise the overall sentiment of the population. On the following horizontal sliders, the sentiment will be raised when the user slides to a particular direction. For instance, if the user wishes to generate a population where the sentiment is higher for older authors of a male gender located in the East, the sliders should be adjusted accordingly. The effects of the horizontal slider can be viewed in the “Segmentation distribution” graph.</w:t>
       </w:r>
       <w:r>
         <w:rPr>
@@ -2994,65 +3066,9 @@
     </w:p>
     <w:p>
       <w:pPr>
-        <w:pStyle w:val="ListParagraph"/>
-        <w:rPr>
-          <w:lang w:val="en-GB"/>
-        </w:rPr>
-      </w:pPr>
-    </w:p>
-    <w:p>
-      <w:pPr>
-        <w:pStyle w:val="ListParagraph"/>
-        <w:rPr>
-          <w:lang w:val="en-GB"/>
-        </w:rPr>
-      </w:pPr>
-    </w:p>
-    <w:p>
-      <w:pPr>
-        <w:pStyle w:val="ListParagraph"/>
-        <w:rPr>
-          <w:lang w:val="en-GB"/>
-        </w:rPr>
-      </w:pPr>
-    </w:p>
-    <w:p>
-      <w:pPr>
-        <w:pStyle w:val="ListParagraph"/>
-        <w:rPr>
-          <w:lang w:val="en-GB"/>
-        </w:rPr>
-      </w:pPr>
-    </w:p>
-    <w:p>
-      <w:pPr>
-        <w:pStyle w:val="ListParagraph"/>
-        <w:rPr>
-          <w:lang w:val="en-GB"/>
-        </w:rPr>
-      </w:pPr>
-    </w:p>
-    <w:p>
-      <w:pPr>
-        <w:pStyle w:val="ListParagraph"/>
-        <w:rPr>
-          <w:lang w:val="en-GB"/>
-        </w:rPr>
-      </w:pPr>
-    </w:p>
-    <w:p>
-      <w:pPr>
-        <w:pStyle w:val="ListParagraph"/>
-        <w:rPr>
-          <w:lang w:val="en-GB"/>
-        </w:rPr>
-      </w:pPr>
-    </w:p>
-    <w:p>
-      <w:pPr>
         <w:pStyle w:val="Heading2"/>
       </w:pPr>
-      <w:bookmarkStart w:id="7" w:name="_Toc456950280"/>
+      <w:bookmarkStart w:id="7" w:name="_Toc456954002"/>
       <w:r>
         <w:lastRenderedPageBreak/>
         <w:t>Stakeholders Tab</w:t>
@@ -3207,7 +3223,19 @@
         <w:rPr>
           <w:lang w:val="en-GB"/>
         </w:rPr>
-        <w:t>. The age, gender and location distribution for the authors can be configured as well.</w:t>
+        <w:t>.</w:t>
+      </w:r>
+      <w:r>
+        <w:rPr>
+          <w:lang w:val="en-GB"/>
+        </w:rPr>
+        <w:t xml:space="preserve"> If the user pushes the horizontal slider to the left, the author’s influence value will be lower and vice-versa.</w:t>
+      </w:r>
+      <w:r>
+        <w:rPr>
+          <w:lang w:val="en-GB"/>
+        </w:rPr>
+        <w:t xml:space="preserve"> The age, gender and location distribution for the authors can be configured as well.</w:t>
       </w:r>
     </w:p>
     <w:p>
@@ -3299,31 +3327,7 @@
           <w:lang w:val="en-GB"/>
         </w:rPr>
         <w:lastRenderedPageBreak/>
-        <w:t xml:space="preserve">To configure the </w:t>
-      </w:r>
-      <w:r>
-        <w:rPr>
-          <w:lang w:val="en-GB"/>
-        </w:rPr>
-        <w:t>gender</w:t>
-      </w:r>
-      <w:r>
-        <w:rPr>
-          <w:lang w:val="en-GB"/>
-        </w:rPr>
-        <w:t xml:space="preserve"> distribution of the stakeholders, the user should use the horizontal slider titled “Stakeholders distribution by </w:t>
-      </w:r>
-      <w:r>
-        <w:rPr>
-          <w:lang w:val="en-GB"/>
-        </w:rPr>
-        <w:t>gender</w:t>
-      </w:r>
-      <w:r>
-        <w:rPr>
-          <w:lang w:val="en-GB"/>
-        </w:rPr>
-        <w:t xml:space="preserve">”. </w:t>
+        <w:t xml:space="preserve">To configure the gender distribution of the stakeholders, the user should use the horizontal slider titled “Stakeholders distribution by gender”. </w:t>
       </w:r>
       <w:r>
         <w:rPr>
@@ -3348,31 +3352,7 @@
         <w:rPr>
           <w:lang w:val="en-GB"/>
         </w:rPr>
-        <w:t xml:space="preserve">To configure the </w:t>
-      </w:r>
-      <w:r>
-        <w:rPr>
-          <w:lang w:val="en-GB"/>
-        </w:rPr>
-        <w:t>location</w:t>
-      </w:r>
-      <w:r>
-        <w:rPr>
-          <w:lang w:val="en-GB"/>
-        </w:rPr>
-        <w:t xml:space="preserve"> distribution of the stakeholders, the user should use the horizontal slider titled “Stakeholders distribution by </w:t>
-      </w:r>
-      <w:r>
-        <w:rPr>
-          <w:lang w:val="en-GB"/>
-        </w:rPr>
-        <w:t>location</w:t>
-      </w:r>
-      <w:r>
-        <w:rPr>
-          <w:lang w:val="en-GB"/>
-        </w:rPr>
-        <w:t xml:space="preserve">”. </w:t>
+        <w:t xml:space="preserve">To configure the location distribution of the stakeholders, the user should use the horizontal slider titled “Stakeholders distribution by location”. </w:t>
       </w:r>
       <w:r>
         <w:rPr>
@@ -3397,43 +3377,7 @@
         <w:rPr>
           <w:lang w:val="en-GB"/>
         </w:rPr>
-        <w:t xml:space="preserve">After choosing the desired configurations, the user should click the “Gen </w:t>
-      </w:r>
-      <w:r>
-        <w:rPr>
-          <w:lang w:val="en-GB"/>
-        </w:rPr>
-        <w:t>Authors</w:t>
-      </w:r>
-      <w:r>
-        <w:rPr>
-          <w:lang w:val="en-GB"/>
-        </w:rPr>
-        <w:t xml:space="preserve">” button to generate </w:t>
-      </w:r>
-      <w:r>
-        <w:rPr>
-          <w:lang w:val="en-GB"/>
-        </w:rPr>
-        <w:t>authors</w:t>
-      </w:r>
-      <w:r>
-        <w:rPr>
-          <w:lang w:val="en-GB"/>
-        </w:rPr>
-        <w:t xml:space="preserve"> with the chosen configurations. The </w:t>
-      </w:r>
-      <w:r>
-        <w:rPr>
-          <w:lang w:val="en-GB"/>
-        </w:rPr>
-        <w:t>authors</w:t>
-      </w:r>
-      <w:r>
-        <w:rPr>
-          <w:lang w:val="en-GB"/>
-        </w:rPr>
-        <w:t xml:space="preserve"> will be generated in a local database.</w:t>
+        <w:t>After choosing the desired configurations, the user should click the “Gen Authors” button to generate authors with the chosen configurations. The authors will be generated in a local database.</w:t>
       </w:r>
       <w:r>
         <w:rPr>
@@ -3512,7 +3456,7 @@
       <w:pPr>
         <w:pStyle w:val="Heading1"/>
       </w:pPr>
-      <w:bookmarkStart w:id="8" w:name="_Toc456950281"/>
+      <w:bookmarkStart w:id="8" w:name="_Toc456954003"/>
       <w:r>
         <w:lastRenderedPageBreak/>
         <w:t>Glossary</w:t>
@@ -3687,6 +3631,29 @@
       </w:r>
       <w:r>
         <w:t>Numeric value which measures the reach that a certain author has towards other users. This value is calculated by dividing the total number of comments by the average number of comments, the total number of likes by the average number of likes, the total number of views by the average number of views and summing all of the values obtained from these divisions. To each of the divisions made, a constant value is multiplied.</w:t>
+      </w:r>
+      <w:r>
+        <w:br/>
+      </w:r>
+    </w:p>
+    <w:p>
+      <w:pPr>
+        <w:pStyle w:val="ListParagraph"/>
+        <w:numPr>
+          <w:ilvl w:val="0"/>
+          <w:numId w:val="10"/>
+        </w:numPr>
+        <w:spacing w:line="259" w:lineRule="auto"/>
+        <w:jc w:val="left"/>
+        <w:rPr>
+          <w:b/>
+        </w:rPr>
+      </w:pPr>
+      <w:r>
+        <w:rPr>
+          <w:b/>
+        </w:rPr>
+        <w:t xml:space="preserve">Polarity: </w:t>
       </w:r>
     </w:p>
     <w:p/>
@@ -3995,7 +3962,7 @@
         <w:sz w:val="20"/>
         <w:szCs w:val="24"/>
       </w:rPr>
-      <w:t>12</w:t>
+      <w:t>15</w:t>
     </w:r>
     <w:r>
       <w:rPr>
@@ -4044,7 +4011,7 @@
         <w:sz w:val="20"/>
         <w:szCs w:val="24"/>
       </w:rPr>
-      <w:t>14</w:t>
+      <w:t>15</w:t>
     </w:r>
     <w:r>
       <w:rPr>
@@ -7323,7 +7290,9 @@
   </w:compat>
   <w:rsids>
     <w:rsidRoot w:val="00FC1870"/>
+    <w:rsid w:val="001672D2"/>
     <w:rsid w:val="006F4AC6"/>
+    <w:rsid w:val="0091616D"/>
     <w:rsid w:val="00D019CB"/>
     <w:rsid w:val="00EB7A4B"/>
     <w:rsid w:val="00EC7F8B"/>
@@ -8075,7 +8044,7 @@
 </file>
 
 <file path=customXml/itemProps2.xml><?xml version="1.0" encoding="utf-8"?>
-<ds:datastoreItem xmlns:ds="http://schemas.openxmlformats.org/officeDocument/2006/customXml" ds:itemID="{6BA43371-0837-4DC9-A819-F7002A8773FF}">
+<ds:datastoreItem xmlns:ds="http://schemas.openxmlformats.org/officeDocument/2006/customXml" ds:itemID="{D694255A-1AFC-4C09-BF5D-0B03E879B8B7}">
   <ds:schemaRefs>
     <ds:schemaRef ds:uri="http://schemas.openxmlformats.org/officeDocument/2006/bibliography"/>
   </ds:schemaRefs>

</xml_diff>